<commit_message>
fix lỗi tự động gửi mail (bên thứ 3 bị chặn)
</commit_message>
<xml_diff>
--- a/Mau-PhieuChamDiem-2019.docx
+++ b/Mau-PhieuChamDiem-2019.docx
@@ -741,15 +741,7 @@
                 <w:sz w:val="20"/>
                 <w:szCs w:val="20"/>
               </w:rPr>
-              <w:t xml:space="preserve">, </w:t>
-            </w:r>
-            <w:r>
-              <w:rPr>
-                <w:rFonts w:ascii="Tahoma" w:hAnsi="Tahoma" w:cs="Tahoma"/>
-                <w:sz w:val="20"/>
-                <w:szCs w:val="20"/>
-              </w:rPr>
-              <w:t>H</w:t>
+              <w:t>, H</w:t>
             </w:r>
             <w:r>
               <w:rPr>
@@ -775,16 +767,7 @@
                 <w:szCs w:val="20"/>
                 <w:lang w:val="vi-VN"/>
               </w:rPr>
-              <w:t xml:space="preserve"> </w:t>
-            </w:r>
-            <w:r>
-              <w:rPr>
-                <w:rFonts w:ascii="Tahoma" w:hAnsi="Tahoma" w:cs="Tahoma"/>
-                <w:sz w:val="20"/>
-                <w:szCs w:val="20"/>
-                <w:lang w:val="vi-VN"/>
-              </w:rPr>
-              <w:t>T</w:t>
+              <w:t xml:space="preserve"> T</w:t>
             </w:r>
             <w:proofErr w:type="spellStart"/>
             <w:r>
@@ -847,16 +830,7 @@
                 <w:szCs w:val="20"/>
                 <w:lang w:val="vi-VN"/>
               </w:rPr>
-              <w:t xml:space="preserve"> </w:t>
-            </w:r>
-            <w:r>
-              <w:rPr>
-                <w:rFonts w:ascii="Tahoma" w:hAnsi="Tahoma" w:cs="Tahoma"/>
-                <w:sz w:val="20"/>
-                <w:szCs w:val="20"/>
-                <w:lang w:val="vi-VN"/>
-              </w:rPr>
-              <w:t>Phân trang bình luận</w:t>
+              <w:t xml:space="preserve"> Phân trang bình luận</w:t>
             </w:r>
             <w:r>
               <w:rPr>
@@ -873,16 +847,7 @@
                 <w:szCs w:val="20"/>
                 <w:lang w:val="vi-VN"/>
               </w:rPr>
-              <w:t xml:space="preserve"> </w:t>
-            </w:r>
-            <w:r>
-              <w:rPr>
-                <w:rFonts w:ascii="Tahoma" w:hAnsi="Tahoma" w:cs="Tahoma"/>
-                <w:sz w:val="20"/>
-                <w:szCs w:val="20"/>
-                <w:lang w:val="vi-VN"/>
-              </w:rPr>
-              <w:t>Chọn sản phẩm vào giỏ hàng</w:t>
+              <w:t xml:space="preserve"> Chọn sản phẩm vào giỏ hàng</w:t>
             </w:r>
           </w:p>
           <w:p>
@@ -990,16 +955,7 @@
                 <w:szCs w:val="20"/>
                 <w:lang w:val="vi-VN"/>
               </w:rPr>
-              <w:t xml:space="preserve"> </w:t>
-            </w:r>
-            <w:r>
-              <w:rPr>
-                <w:rFonts w:ascii="Tahoma" w:hAnsi="Tahoma" w:cs="Tahoma"/>
-                <w:sz w:val="20"/>
-                <w:szCs w:val="20"/>
-                <w:lang w:val="vi-VN"/>
-              </w:rPr>
-              <w:t>Sử dụng một thư viện chuyên về authentication</w:t>
+              <w:t xml:space="preserve"> Sử dụng một thư viện chuyên về authentication</w:t>
             </w:r>
             <w:r>
               <w:rPr>
@@ -1097,16 +1053,7 @@
                 <w:szCs w:val="20"/>
                 <w:lang w:val="vi-VN"/>
               </w:rPr>
-              <w:t xml:space="preserve"> </w:t>
-            </w:r>
-            <w:r>
-              <w:rPr>
-                <w:rFonts w:ascii="Tahoma" w:hAnsi="Tahoma" w:cs="Tahoma"/>
-                <w:sz w:val="20"/>
-                <w:szCs w:val="20"/>
-                <w:lang w:val="vi-VN"/>
-              </w:rPr>
-              <w:t>Kiểm tra các ràng buộc về tên đăng nhập, mật khẩu nhập lại, ...</w:t>
+              <w:t xml:space="preserve"> Kiểm tra các ràng buộc về tên đăng nhập, mật khẩu nhập lại, ...</w:t>
             </w:r>
             <w:r>
               <w:rPr>
@@ -1123,16 +1070,7 @@
                 <w:szCs w:val="20"/>
                 <w:lang w:val="vi-VN"/>
               </w:rPr>
-              <w:t xml:space="preserve"> </w:t>
-            </w:r>
-            <w:r>
-              <w:rPr>
-                <w:rFonts w:ascii="Tahoma" w:hAnsi="Tahoma" w:cs="Tahoma"/>
-                <w:sz w:val="20"/>
-                <w:szCs w:val="20"/>
-                <w:lang w:val="vi-VN"/>
-              </w:rPr>
-              <w:t>Kích hoạt tài khoản bằng email</w:t>
+              <w:t xml:space="preserve"> Kích hoạt tài khoản bằng email</w:t>
             </w:r>
             <w:r>
               <w:rPr>
@@ -1238,16 +1176,7 @@
                 <w:szCs w:val="20"/>
                 <w:lang w:val="vi-VN"/>
               </w:rPr>
-              <w:t xml:space="preserve"> </w:t>
-            </w:r>
-            <w:r>
-              <w:rPr>
-                <w:rFonts w:ascii="Tahoma" w:hAnsi="Tahoma" w:cs="Tahoma"/>
-                <w:sz w:val="20"/>
-                <w:szCs w:val="20"/>
-                <w:lang w:val="vi-VN"/>
-              </w:rPr>
-              <w:t>Ngăn cấm người chưa đăng nhập sử dụng các chức năng bắt buộc đăng nhập theo quyền hạn</w:t>
+              <w:t xml:space="preserve"> Ngăn cấm người chưa đăng nhập sử dụng các chức năng bắt buộc đăng nhập theo quyền hạn</w:t>
             </w:r>
             <w:r>
               <w:rPr>
@@ -1264,16 +1193,7 @@
                 <w:szCs w:val="20"/>
                 <w:lang w:val="vi-VN"/>
               </w:rPr>
-              <w:t xml:space="preserve"> </w:t>
-            </w:r>
-            <w:r>
-              <w:rPr>
-                <w:rFonts w:ascii="Tahoma" w:hAnsi="Tahoma" w:cs="Tahoma"/>
-                <w:sz w:val="20"/>
-                <w:szCs w:val="20"/>
-                <w:lang w:val="vi-VN"/>
-              </w:rPr>
-              <w:t>Quên mật khẩu và làm mới mật khẩu bằng email</w:t>
+              <w:t xml:space="preserve"> Quên mật khẩu và làm mới mật khẩu bằng email</w:t>
             </w:r>
             <w:r>
               <w:rPr>
@@ -1578,16 +1498,7 @@
                 <w:szCs w:val="20"/>
                 <w:lang w:val="vi-VN"/>
               </w:rPr>
-              <w:t xml:space="preserve"> </w:t>
-            </w:r>
-            <w:r>
-              <w:rPr>
-                <w:rFonts w:ascii="Tahoma" w:hAnsi="Tahoma" w:cs="Tahoma"/>
-                <w:sz w:val="20"/>
-                <w:szCs w:val="20"/>
-                <w:lang w:val="vi-VN"/>
-              </w:rPr>
-              <w:t>Kiểm tra các ràng buộc</w:t>
+              <w:t xml:space="preserve"> Kiểm tra các ràng buộc</w:t>
             </w:r>
             <w:r>
               <w:rPr>
@@ -1604,16 +1515,7 @@
                 <w:szCs w:val="20"/>
                 <w:lang w:val="vi-VN"/>
               </w:rPr>
-              <w:t xml:space="preserve"> </w:t>
-            </w:r>
-            <w:r>
-              <w:rPr>
-                <w:rFonts w:ascii="Tahoma" w:hAnsi="Tahoma" w:cs="Tahoma"/>
-                <w:sz w:val="20"/>
-                <w:szCs w:val="20"/>
-                <w:lang w:val="vi-VN"/>
-              </w:rPr>
-              <w:t>Yêu cầu nhập lại mật khẩu cũ khi thay đổi mật khẩu</w:t>
+              <w:t xml:space="preserve"> Yêu cầu nhập lại mật khẩu cũ khi thay đổi mật khẩu</w:t>
             </w:r>
             <w:r>
               <w:rPr>
@@ -1779,16 +1681,7 @@
                 <w:szCs w:val="20"/>
                 <w:lang w:val="vi-VN"/>
               </w:rPr>
-              <w:t xml:space="preserve"> </w:t>
-            </w:r>
-            <w:r>
-              <w:rPr>
-                <w:rFonts w:ascii="Tahoma" w:hAnsi="Tahoma" w:cs="Tahoma"/>
-                <w:sz w:val="20"/>
-                <w:szCs w:val="20"/>
-                <w:lang w:val="vi-VN"/>
-              </w:rPr>
-              <w:t xml:space="preserve">Xem thông tin lịch sử quá trình </w:t>
+              <w:t xml:space="preserve"> Xem thông tin lịch sử quá trình </w:t>
             </w:r>
             <w:r>
               <w:rPr>
@@ -2292,16 +2185,7 @@
                 <w:szCs w:val="20"/>
                 <w:lang w:val="vi-VN"/>
               </w:rPr>
-              <w:t xml:space="preserve"> </w:t>
-            </w:r>
-            <w:r>
-              <w:rPr>
-                <w:rFonts w:ascii="Tahoma" w:hAnsi="Tahoma" w:cs="Tahoma"/>
-                <w:sz w:val="20"/>
-                <w:szCs w:val="20"/>
-                <w:lang w:val="vi-VN"/>
-              </w:rPr>
-              <w:t>Quản lý hệ thống gian hàng</w:t>
+              <w:t xml:space="preserve"> Quản lý hệ thống gian hàng</w:t>
             </w:r>
             <w:r>
               <w:rPr>
@@ -2318,16 +2202,7 @@
                 <w:szCs w:val="20"/>
                 <w:lang w:val="vi-VN"/>
               </w:rPr>
-              <w:t xml:space="preserve"> </w:t>
-            </w:r>
-            <w:r>
-              <w:rPr>
-                <w:rFonts w:ascii="Tahoma" w:hAnsi="Tahoma" w:cs="Tahoma"/>
-                <w:sz w:val="20"/>
-                <w:szCs w:val="20"/>
-                <w:lang w:val="vi-VN"/>
-              </w:rPr>
-              <w:t>Quản lý sản phẩm trên gian hàng</w:t>
+              <w:t xml:space="preserve"> Quản lý sản phẩm trên gian hàng</w:t>
             </w:r>
             <w:r>
               <w:rPr>
@@ -2344,16 +2219,7 @@
                 <w:szCs w:val="20"/>
                 <w:lang w:val="vi-VN"/>
               </w:rPr>
-              <w:t xml:space="preserve"> </w:t>
-            </w:r>
-            <w:r>
-              <w:rPr>
-                <w:rFonts w:ascii="Tahoma" w:hAnsi="Tahoma" w:cs="Tahoma"/>
-                <w:sz w:val="20"/>
-                <w:szCs w:val="20"/>
-                <w:lang w:val="vi-VN"/>
-              </w:rPr>
-              <w:t>Kiểm tra các ràng buộc về sản phẩm</w:t>
+              <w:t xml:space="preserve"> Kiểm tra các ràng buộc về sản phẩm</w:t>
             </w:r>
             <w:r>
               <w:rPr>
@@ -2370,16 +2236,7 @@
                 <w:szCs w:val="20"/>
                 <w:lang w:val="vi-VN"/>
               </w:rPr>
-              <w:t xml:space="preserve"> </w:t>
-            </w:r>
-            <w:r>
-              <w:rPr>
-                <w:rFonts w:ascii="Tahoma" w:hAnsi="Tahoma" w:cs="Tahoma"/>
-                <w:sz w:val="20"/>
-                <w:szCs w:val="20"/>
-                <w:lang w:val="vi-VN"/>
-              </w:rPr>
-              <w:t>Cho phép đăng tải các hình đại diện của sản phẩm</w:t>
+              <w:t xml:space="preserve"> Cho phép đăng tải các hình đại diện của sản phẩm</w:t>
             </w:r>
             <w:r>
               <w:rPr>
@@ -2396,16 +2253,7 @@
                 <w:szCs w:val="20"/>
                 <w:lang w:val="vi-VN"/>
               </w:rPr>
-              <w:t xml:space="preserve"> </w:t>
-            </w:r>
-            <w:r>
-              <w:rPr>
-                <w:rFonts w:ascii="Tahoma" w:hAnsi="Tahoma" w:cs="Tahoma"/>
-                <w:sz w:val="20"/>
-                <w:szCs w:val="20"/>
-                <w:lang w:val="vi-VN"/>
-              </w:rPr>
-              <w:t>Quản lý đơn đặt hàng (đã giao, chưa giao, đang giao)</w:t>
+              <w:t xml:space="preserve"> Quản lý đơn đặt hàng (đã giao, chưa giao, đang giao)</w:t>
             </w:r>
             <w:r>
               <w:rPr>
@@ -2422,16 +2270,7 @@
                 <w:szCs w:val="20"/>
                 <w:lang w:val="vi-VN"/>
               </w:rPr>
-              <w:t xml:space="preserve"> </w:t>
-            </w:r>
-            <w:r>
-              <w:rPr>
-                <w:rFonts w:ascii="Tahoma" w:hAnsi="Tahoma" w:cs="Tahoma"/>
-                <w:sz w:val="20"/>
-                <w:szCs w:val="20"/>
-                <w:lang w:val="vi-VN"/>
-              </w:rPr>
-              <w:t xml:space="preserve">Thống kê doanh số bán hàng theo các </w:t>
+              <w:t xml:space="preserve"> Thống kê doanh số bán hàng theo các </w:t>
             </w:r>
             <w:r>
               <w:rPr>
@@ -2613,6 +2452,62 @@
               </w:rPr>
               <w:t>Auto complete</w:t>
             </w:r>
+            <w:r>
+              <w:rPr>
+                <w:rFonts w:ascii="Tahoma" w:hAnsi="Tahoma" w:cs="Tahoma"/>
+                <w:sz w:val="20"/>
+                <w:szCs w:val="20"/>
+                <w:lang w:eastAsia="ja-JP"/>
+              </w:rPr>
+              <w:t>,</w:t>
+            </w:r>
+            <w:r>
+              <w:rPr>
+                <w:rFonts w:ascii="Tahoma" w:hAnsi="Tahoma" w:cs="Tahoma"/>
+                <w:sz w:val="20"/>
+                <w:szCs w:val="20"/>
+                <w:lang w:val="vi-VN"/>
+              </w:rPr>
+              <w:t xml:space="preserve"> </w:t>
+            </w:r>
+            <w:r>
+              <w:rPr>
+                <w:rFonts w:ascii="Tahoma" w:hAnsi="Tahoma" w:cs="Tahoma"/>
+                <w:sz w:val="20"/>
+                <w:szCs w:val="20"/>
+                <w:lang w:val="vi-VN"/>
+              </w:rPr>
+              <w:t>Sử dụng G</w:t>
+            </w:r>
+            <w:r>
+              <w:rPr>
+                <w:rFonts w:ascii="Tahoma" w:hAnsi="Tahoma" w:cs="Tahoma"/>
+                <w:sz w:val="20"/>
+                <w:szCs w:val="20"/>
+                <w:lang w:val="vi-VN"/>
+              </w:rPr>
+              <w:t xml:space="preserve">oogle </w:t>
+            </w:r>
+            <w:r>
+              <w:rPr>
+                <w:rFonts w:ascii="Tahoma" w:hAnsi="Tahoma" w:cs="Tahoma"/>
+                <w:sz w:val="20"/>
+                <w:szCs w:val="20"/>
+                <w:lang w:val="vi-VN"/>
+              </w:rPr>
+              <w:t>A</w:t>
+            </w:r>
+            <w:r>
+              <w:rPr>
+                <w:rFonts w:ascii="Tahoma" w:hAnsi="Tahoma" w:cs="Tahoma"/>
+                <w:sz w:val="20"/>
+                <w:szCs w:val="20"/>
+                <w:lang w:val="vi-VN"/>
+              </w:rPr>
+              <w:t>nalytics</w:t>
+            </w:r>
+            <w:bookmarkStart w:id="0" w:name="_GoBack"/>
+            <w:bookmarkEnd w:id="0"/>
           </w:p>
         </w:tc>
         <w:tc>
@@ -2955,16 +2850,7 @@
                 <w:szCs w:val="20"/>
                 <w:lang w:val="vi-VN"/>
               </w:rPr>
-              <w:t xml:space="preserve"> </w:t>
-            </w:r>
-            <w:r>
-              <w:rPr>
-                <w:rFonts w:ascii="Tahoma" w:hAnsi="Tahoma" w:cs="Tahoma"/>
-                <w:sz w:val="20"/>
-                <w:szCs w:val="20"/>
-                <w:lang w:val="vi-VN"/>
-              </w:rPr>
-              <w:t>Quản lý giỏ hàng</w:t>
+              <w:t xml:space="preserve"> Quản lý giỏ hàng</w:t>
             </w:r>
           </w:p>
           <w:p>
@@ -4136,16 +4022,7 @@
                 <w:szCs w:val="20"/>
                 <w:lang w:val="vi-VN"/>
               </w:rPr>
-              <w:t xml:space="preserve"> </w:t>
-            </w:r>
-            <w:r>
-              <w:rPr>
-                <w:rFonts w:ascii="Tahoma" w:hAnsi="Tahoma" w:cs="Tahoma"/>
-                <w:sz w:val="20"/>
-                <w:szCs w:val="20"/>
-                <w:lang w:val="vi-VN"/>
-              </w:rPr>
-              <w:t>Thống kê số lượng bán top 10 của sản phẩm, của gian hàng</w:t>
+              <w:t xml:space="preserve"> Thống kê số lượng bán top 10 của sản phẩm, của gian hàng</w:t>
             </w:r>
           </w:p>
         </w:tc>
@@ -4167,8 +4044,6 @@
             <w:r>
               <w:t>9</w:t>
             </w:r>
-            <w:bookmarkStart w:id="0" w:name="_GoBack"/>
-            <w:bookmarkEnd w:id="0"/>
           </w:p>
         </w:tc>
         <w:tc>
@@ -12059,10 +11934,10 @@
               <w:widowControl w:val="0"/>
               <w:spacing w:beforeLines="60" w:before="144" w:afterLines="60" w:after="144"/>
               <w:jc w:val="center"/>
-              <w:rPr>
-                <w:lang w:val="vi-VN"/>
-              </w:rPr>
-            </w:pPr>
+            </w:pPr>
+            <w:r>
+              <w:t>0,25</w:t>
+            </w:r>
           </w:p>
         </w:tc>
         <w:tc>
@@ -13006,7 +12881,7 @@
         <v:path o:extrusionok="f" gradientshapeok="t" o:connecttype="rect"/>
         <o:lock v:ext="edit" aspectratio="t"/>
       </v:shapetype>
-      <v:shape id="_x0000_i1037" type="#_x0000_t75" style="width:14.25pt;height:14.25pt" o:bullet="t">
+      <v:shape id="_x0000_i1028" type="#_x0000_t75" style="width:14.25pt;height:14.25pt" o:bullet="t">
         <v:imagedata r:id="rId1" o:title="mso431"/>
       </v:shape>
     </w:pict>
@@ -15488,6 +15363,7 @@
   <w:style w:type="character" w:default="1" w:styleId="DefaultParagraphFont">
     <w:name w:val="Default Paragraph Font"/>
     <w:uiPriority w:val="1"/>
+    <w:semiHidden/>
     <w:unhideWhenUsed/>
   </w:style>
   <w:style w:type="table" w:default="1" w:styleId="TableNormal">
@@ -16620,7 +16496,7 @@
 </file>
 
 <file path=customXml/itemProps1.xml><?xml version="1.0" encoding="utf-8"?>
-<ds:datastoreItem xmlns:ds="http://schemas.openxmlformats.org/officeDocument/2006/customXml" ds:itemID="{9FF6028A-0D45-473C-9DF9-8CDFD5BBC276}">
+<ds:datastoreItem xmlns:ds="http://schemas.openxmlformats.org/officeDocument/2006/customXml" ds:itemID="{6DFBDB30-EDE2-4EFD-96F4-A57EE507A915}">
   <ds:schemaRefs>
     <ds:schemaRef ds:uri="http://schemas.openxmlformats.org/officeDocument/2006/bibliography"/>
   </ds:schemaRefs>

</xml_diff>

<commit_message>
fix lỗi, hoàn thiện đồ án => done
</commit_message>
<xml_diff>
--- a/Mau-PhieuChamDiem-2019.docx
+++ b/Mau-PhieuChamDiem-2019.docx
@@ -9,6 +9,7 @@
           <w:lang w:val="vi-VN" w:eastAsia="ja-JP" w:bidi="ar-SA"/>
         </w:rPr>
       </w:pPr>
+      <w:bookmarkStart w:id="0" w:name="_GoBack"/>
       <w:r>
         <w:rPr>
           <w:lang w:val="vi-VN" w:eastAsia="ja-JP" w:bidi="ar-SA"/>
@@ -2468,16 +2469,7 @@
                 <w:szCs w:val="20"/>
                 <w:lang w:val="vi-VN"/>
               </w:rPr>
-              <w:t xml:space="preserve"> </w:t>
-            </w:r>
-            <w:r>
-              <w:rPr>
-                <w:rFonts w:ascii="Tahoma" w:hAnsi="Tahoma" w:cs="Tahoma"/>
-                <w:sz w:val="20"/>
-                <w:szCs w:val="20"/>
-                <w:lang w:val="vi-VN"/>
-              </w:rPr>
-              <w:t>Sử dụng G</w:t>
+              <w:t xml:space="preserve"> Sử dụng G</w:t>
             </w:r>
             <w:r>
               <w:rPr>
@@ -2506,8 +2498,6 @@
               </w:rPr>
               <w:t>nalytics</w:t>
             </w:r>
-            <w:bookmarkStart w:id="0" w:name="_GoBack"/>
-            <w:bookmarkEnd w:id="0"/>
           </w:p>
         </w:tc>
         <w:tc>
@@ -2579,7 +2569,13 @@
           <w:tcPr>
             <w:tcW w:w="1242" w:type="dxa"/>
           </w:tcPr>
-          <w:p/>
+          <w:p>
+            <w:proofErr w:type="spellStart"/>
+            <w:r>
+              <w:t>TranNhutKhaKHTN</w:t>
+            </w:r>
+            <w:proofErr w:type="spellEnd"/>
+          </w:p>
         </w:tc>
         <w:tc>
           <w:tcPr>
@@ -3262,7 +3258,13 @@
           <w:tcPr>
             <w:tcW w:w="1242" w:type="dxa"/>
           </w:tcPr>
-          <w:p/>
+          <w:p>
+            <w:proofErr w:type="spellStart"/>
+            <w:r>
+              <w:t>hienvx</w:t>
+            </w:r>
+            <w:proofErr w:type="spellEnd"/>
+          </w:p>
         </w:tc>
         <w:tc>
           <w:tcPr>
@@ -12380,6 +12382,7 @@
           </w:p>
         </w:tc>
       </w:tr>
+      <w:bookmarkEnd w:id="0"/>
     </w:tbl>
     <w:p>
       <w:pPr>
@@ -12881,7 +12884,7 @@
         <v:path o:extrusionok="f" gradientshapeok="t" o:connecttype="rect"/>
         <o:lock v:ext="edit" aspectratio="t"/>
       </v:shapetype>
-      <v:shape id="_x0000_i1028" type="#_x0000_t75" style="width:14.25pt;height:14.25pt" o:bullet="t">
+      <v:shape id="_x0000_i1029" type="#_x0000_t75" style="width:14.25pt;height:14.25pt" o:bullet="t">
         <v:imagedata r:id="rId1" o:title="mso431"/>
       </v:shape>
     </w:pict>
@@ -16496,7 +16499,7 @@
 </file>
 
 <file path=customXml/itemProps1.xml><?xml version="1.0" encoding="utf-8"?>
-<ds:datastoreItem xmlns:ds="http://schemas.openxmlformats.org/officeDocument/2006/customXml" ds:itemID="{6DFBDB30-EDE2-4EFD-96F4-A57EE507A915}">
+<ds:datastoreItem xmlns:ds="http://schemas.openxmlformats.org/officeDocument/2006/customXml" ds:itemID="{B9B8E666-66FE-4B19-A726-B0B785889F8B}">
   <ds:schemaRefs>
     <ds:schemaRef ds:uri="http://schemas.openxmlformats.org/officeDocument/2006/bibliography"/>
   </ds:schemaRefs>

</xml_diff>